<commit_message>
update to use non-static ProductFunction class.
</commit_message>
<xml_diff>
--- a/docs/TestPlan_OS_BulkEdit.docx
+++ b/docs/TestPlan_OS_BulkEdit.docx
@@ -55,7 +55,23 @@
                 <w:sz w:val="32"/>
                 <w:szCs w:val="32"/>
               </w:rPr>
-              <w:t>BulkEdit Module for OpenStore</w:t>
+              <w:t>QuickProduct</w:t>
+            </w:r>
+            <w:r>
+              <w:rPr>
+                <w:b/>
+                <w:sz w:val="32"/>
+                <w:szCs w:val="32"/>
+              </w:rPr>
+              <w:t xml:space="preserve">Edit </w:t>
+            </w:r>
+            <w:r>
+              <w:rPr>
+                <w:b/>
+                <w:sz w:val="32"/>
+                <w:szCs w:val="32"/>
+              </w:rPr>
+              <w:t>for OpenStore</w:t>
             </w:r>
           </w:p>
         </w:tc>
@@ -123,44 +139,17 @@
               <w:jc w:val="right"/>
             </w:pPr>
             <w:r>
-              <w:t xml:space="preserve">Test </w:t>
-            </w:r>
-            <w:proofErr w:type="spellStart"/>
-            <w:r>
-              <w:t>Url</w:t>
-            </w:r>
-            <w:proofErr w:type="spellEnd"/>
+              <w:t>Test URL</w:t>
+            </w:r>
           </w:p>
         </w:tc>
         <w:tc>
           <w:tcPr>
             <w:tcW w:w="7178" w:type="dxa"/>
           </w:tcPr>
-          <w:p/>
-        </w:tc>
-      </w:tr>
-      <w:tr>
-        <w:tc>
-          <w:tcPr>
-            <w:tcW w:w="1838" w:type="dxa"/>
-            <w:shd w:val="clear" w:color="auto" w:fill="B4C6E7" w:themeFill="accent1" w:themeFillTint="66"/>
-          </w:tcPr>
-          <w:p>
-            <w:pPr>
-              <w:jc w:val="right"/>
-            </w:pPr>
-            <w:r>
-              <w:t>Test Machine</w:t>
-            </w:r>
-          </w:p>
-        </w:tc>
-        <w:tc>
-          <w:tcPr>
-            <w:tcW w:w="7178" w:type="dxa"/>
-          </w:tcPr>
-          <w:p>
-            <w:r>
-              <w:t>PC</w:t>
+          <w:p>
+            <w:r>
+              <w:t>http://test1.openstore-ecommerce.com/</w:t>
             </w:r>
           </w:p>
         </w:tc>
@@ -255,7 +244,28 @@
     </w:p>
     <w:p>
       <w:r>
-        <w:t>The BulkEdit module has been created to edit multiple products and models at the same time.  By changing values and clicking the save button the BulkEdit module should update the product data for all changed products on the page.</w:t>
+        <w:t xml:space="preserve">The </w:t>
+      </w:r>
+      <w:r>
+        <w:t>QuickProductEdit</w:t>
+      </w:r>
+      <w:r>
+        <w:t xml:space="preserve"> </w:t>
+      </w:r>
+      <w:r>
+        <w:t xml:space="preserve">plugin </w:t>
+      </w:r>
+      <w:r>
+        <w:t xml:space="preserve">has been created to edit multiple products and models at the same time.  By changing values and clicking the save button the </w:t>
+      </w:r>
+      <w:r>
+        <w:t>QuickProduct</w:t>
+      </w:r>
+      <w:r>
+        <w:t xml:space="preserve">Edit plugin </w:t>
+      </w:r>
+      <w:r>
+        <w:t>should update the product data for all changed products on the page.</w:t>
       </w:r>
     </w:p>
     <w:p>
@@ -268,7 +278,16 @@
     </w:p>
     <w:p>
       <w:r>
-        <w:t>This test document covers the update functionality and UI of BulkEdit module.</w:t>
+        <w:t xml:space="preserve">This test document covers the update functionality and UI of </w:t>
+      </w:r>
+      <w:r>
+        <w:t>QuickProduct</w:t>
+      </w:r>
+      <w:r>
+        <w:t>Edit plugin</w:t>
+      </w:r>
+      <w:r>
+        <w:t>.</w:t>
       </w:r>
     </w:p>
     <w:p>
@@ -281,19 +300,38 @@
     </w:p>
     <w:p>
       <w:r>
+        <w:t xml:space="preserve">An entry need to be placed in the host.ini of the PC to access the test website: </w:t>
+      </w:r>
+      <w:r>
+        <w:t>51.255.194.34 test1.openstore</w:t>
+      </w:r>
+      <w:bookmarkStart w:id="0" w:name="_GoBack"/>
+      <w:bookmarkEnd w:id="0"/>
+      <w:r>
+        <w:t>-ecommerce.com</w:t>
+      </w:r>
+    </w:p>
+    <w:p>
+      <w:r>
         <w:t xml:space="preserve">The BulkEdit module should be installed on the test system and should be then visible in the OpenStore </w:t>
       </w:r>
       <w:r>
         <w:t>“</w:t>
       </w:r>
       <w:r>
-        <w:t>Admin</w:t>
+        <w:t>AP</w:t>
       </w:r>
       <w:r>
-        <w:t>Panel&gt;</w:t>
+        <w:t>&gt;</w:t>
       </w:r>
       <w:r>
-        <w:t xml:space="preserve">Admin&gt;Bulk Edit” </w:t>
+        <w:t>Admin&gt;</w:t>
+      </w:r>
+      <w:r>
+        <w:t>Quick Product Edit</w:t>
+      </w:r>
+      <w:r>
+        <w:t xml:space="preserve">” </w:t>
       </w:r>
     </w:p>
     <w:tbl>
@@ -437,6 +475,9 @@
             <w:pPr>
               <w:cnfStyle w:val="000000000000" w:firstRow="0" w:lastRow="0" w:firstColumn="0" w:lastColumn="0" w:oddVBand="0" w:evenVBand="0" w:oddHBand="0" w:evenHBand="0" w:firstRowFirstColumn="0" w:firstRowLastColumn="0" w:lastRowFirstColumn="0" w:lastRowLastColumn="0"/>
             </w:pPr>
+            <w:r>
+              <w:t>OK</w:t>
+            </w:r>
           </w:p>
         </w:tc>
       </w:tr>
@@ -477,7 +518,23 @@
               <w:cnfStyle w:val="000000000000" w:firstRow="0" w:lastRow="0" w:firstColumn="0" w:lastColumn="0" w:oddVBand="0" w:evenVBand="0" w:oddHBand="0" w:evenHBand="0" w:firstRowFirstColumn="0" w:firstRowLastColumn="0" w:lastRowFirstColumn="0" w:lastRowLastColumn="0"/>
             </w:pPr>
             <w:r>
-              <w:t>Bulk Edit should be found under Admin.</w:t>
+              <w:t>“</w:t>
+            </w:r>
+            <w:r>
+              <w:rPr>
+                <w:rFonts w:ascii="Consolas" w:hAnsi="Consolas" w:cs="Consolas"/>
+                <w:color w:val="000000"/>
+                <w:sz w:val="19"/>
+                <w:szCs w:val="19"/>
+                <w:lang w:val="en-GB"/>
+              </w:rPr>
+              <w:t>Quick Product Edit</w:t>
+            </w:r>
+            <w:r>
+              <w:t>”</w:t>
+            </w:r>
+            <w:r>
+              <w:t xml:space="preserve"> should be found under Admin.</w:t>
             </w:r>
           </w:p>
         </w:tc>
@@ -499,6 +556,9 @@
             <w:pPr>
               <w:cnfStyle w:val="000000000000" w:firstRow="0" w:lastRow="0" w:firstColumn="0" w:lastColumn="0" w:oddVBand="0" w:evenVBand="0" w:oddHBand="0" w:evenHBand="0" w:firstRowFirstColumn="0" w:firstRowLastColumn="0" w:lastRowFirstColumn="0" w:lastRowLastColumn="0"/>
             </w:pPr>
+            <w:r>
+              <w:t>OK</w:t>
+            </w:r>
           </w:p>
         </w:tc>
       </w:tr>
@@ -526,7 +586,21 @@
               <w:cnfStyle w:val="000000000000" w:firstRow="0" w:lastRow="0" w:firstColumn="0" w:lastColumn="0" w:oddVBand="0" w:evenVBand="0" w:oddHBand="0" w:evenHBand="0" w:firstRowFirstColumn="0" w:firstRowLastColumn="0" w:lastRowFirstColumn="0" w:lastRowLastColumn="0"/>
             </w:pPr>
             <w:r>
-              <w:t>In “AP&gt;Admin&gt;Plugins” the BulkEdit plugin should be found.</w:t>
+              <w:t xml:space="preserve">In “AP&gt;Admin&gt;Plugins” the </w:t>
+            </w:r>
+            <w:r>
+              <w:t>QuickProductEdit</w:t>
+            </w:r>
+            <w:r>
+              <w:t xml:space="preserve"> plugin should be found as “</w:t>
+            </w:r>
+            <w:proofErr w:type="spellStart"/>
+            <w:r>
+              <w:t>os_bulkedit</w:t>
+            </w:r>
+            <w:proofErr w:type="spellEnd"/>
+            <w:r>
+              <w:t>”</w:t>
             </w:r>
           </w:p>
         </w:tc>
@@ -539,47 +613,10 @@
               <w:cnfStyle w:val="000000000000" w:firstRow="0" w:lastRow="0" w:firstColumn="0" w:lastColumn="0" w:oddVBand="0" w:evenVBand="0" w:oddHBand="0" w:evenHBand="0" w:firstRowFirstColumn="0" w:firstRowLastColumn="0" w:lastRowFirstColumn="0" w:lastRowLastColumn="0"/>
             </w:pPr>
             <w:r>
-              <w:rPr>
-                <w:noProof/>
-              </w:rPr>
-              <w:drawing>
-                <wp:inline distT="0" distB="0" distL="0" distR="0" wp14:anchorId="321EAEEA" wp14:editId="58CA191A">
-                  <wp:extent cx="706095" cy="466725"/>
-                  <wp:effectExtent l="0" t="0" r="0" b="0"/>
-                  <wp:docPr id="1" name="Picture 1"/>
-                  <wp:cNvGraphicFramePr>
-                    <a:graphicFrameLocks xmlns:a="http://schemas.openxmlformats.org/drawingml/2006/main" noChangeAspect="1"/>
-                  </wp:cNvGraphicFramePr>
-                  <a:graphic xmlns:a="http://schemas.openxmlformats.org/drawingml/2006/main">
-                    <a:graphicData uri="http://schemas.openxmlformats.org/drawingml/2006/picture">
-                      <pic:pic xmlns:pic="http://schemas.openxmlformats.org/drawingml/2006/picture">
-                        <pic:nvPicPr>
-                          <pic:cNvPr id="1" name=""/>
-                          <pic:cNvPicPr/>
-                        </pic:nvPicPr>
-                        <pic:blipFill>
-                          <a:blip r:embed="rId4"/>
-                          <a:stretch>
-                            <a:fillRect/>
-                          </a:stretch>
-                        </pic:blipFill>
-                        <pic:spPr>
-                          <a:xfrm flipV="1">
-                            <a:off x="0" y="0"/>
-                            <a:ext cx="728884" cy="481788"/>
-                          </a:xfrm>
-                          <a:prstGeom prst="rect">
-                            <a:avLst/>
-                          </a:prstGeom>
-                        </pic:spPr>
-                      </pic:pic>
-                    </a:graphicData>
-                  </a:graphic>
-                </wp:inline>
-              </w:drawing>
-            </w:r>
-            <w:r>
-              <w:t xml:space="preserve"> Data should match image.</w:t>
+              <w:t xml:space="preserve"> </w:t>
+            </w:r>
+            <w:r>
+              <w:t>Data should be OK</w:t>
             </w:r>
           </w:p>
         </w:tc>
@@ -591,9 +628,6 @@
             <w:pPr>
               <w:cnfStyle w:val="000000000000" w:firstRow="0" w:lastRow="0" w:firstColumn="0" w:lastColumn="0" w:oddVBand="0" w:evenVBand="0" w:oddHBand="0" w:evenHBand="0" w:firstRowFirstColumn="0" w:firstRowLastColumn="0" w:lastRowFirstColumn="0" w:lastRowLastColumn="0"/>
             </w:pPr>
-            <w:r>
-              <w:t>(Expand image to see)</w:t>
-            </w:r>
           </w:p>
         </w:tc>
         <w:tc>
@@ -604,6 +638,9 @@
             <w:pPr>
               <w:cnfStyle w:val="000000000000" w:firstRow="0" w:lastRow="0" w:firstColumn="0" w:lastColumn="0" w:oddVBand="0" w:evenVBand="0" w:oddHBand="0" w:evenHBand="0" w:firstRowFirstColumn="0" w:firstRowLastColumn="0" w:lastRowFirstColumn="0" w:lastRowLastColumn="0"/>
             </w:pPr>
+            <w:r>
+              <w:t>OK</w:t>
+            </w:r>
           </w:p>
         </w:tc>
       </w:tr>
@@ -631,7 +668,13 @@
               <w:cnfStyle w:val="000000000000" w:firstRow="0" w:lastRow="0" w:firstColumn="0" w:lastColumn="0" w:oddVBand="0" w:evenVBand="0" w:oddHBand="0" w:evenHBand="0" w:firstRowFirstColumn="0" w:firstRowLastColumn="0" w:lastRowFirstColumn="0" w:lastRowLastColumn="0"/>
             </w:pPr>
             <w:r>
-              <w:t>Go into “AP&gt;Admin&gt;BulkEdit”</w:t>
+              <w:t>Go into “AP&gt;Admin&gt;</w:t>
+            </w:r>
+            <w:r>
+              <w:t>Quick Product Edit</w:t>
+            </w:r>
+            <w:r>
+              <w:t>”</w:t>
             </w:r>
           </w:p>
         </w:tc>
@@ -672,17 +715,13 @@
             <w:pPr>
               <w:cnfStyle w:val="000000000000" w:firstRow="0" w:lastRow="0" w:firstColumn="0" w:lastColumn="0" w:oddVBand="0" w:evenVBand="0" w:oddHBand="0" w:evenHBand="0" w:firstRowFirstColumn="0" w:firstRowLastColumn="0" w:lastRowFirstColumn="0" w:lastRowLastColumn="0"/>
             </w:pPr>
+            <w:r>
+              <w:t>OK</w:t>
+            </w:r>
           </w:p>
         </w:tc>
       </w:tr>
     </w:tbl>
-    <w:p/>
-    <w:p>
-      <w:r>
-        <w:br w:type="page"/>
-      </w:r>
-    </w:p>
-    <w:p/>
     <w:p>
       <w:pPr>
         <w:pStyle w:val="Heading1"/>
@@ -715,7 +754,7 @@
             <w:tcW w:w="846" w:type="dxa"/>
           </w:tcPr>
           <w:p>
-            <w:bookmarkStart w:id="0" w:name="_Hlk513797285"/>
+            <w:bookmarkStart w:id="1" w:name="_Hlk513797285"/>
             <w:r>
               <w:t>Ref</w:t>
             </w:r>
@@ -1046,10 +1085,7 @@
               <w:cnfStyle w:val="000000000000" w:firstRow="0" w:lastRow="0" w:firstColumn="0" w:lastColumn="0" w:oddVBand="0" w:evenVBand="0" w:oddHBand="0" w:evenHBand="0" w:firstRowFirstColumn="0" w:firstRowLastColumn="0" w:lastRowFirstColumn="0" w:lastRowLastColumn="0"/>
             </w:pPr>
             <w:r>
-              <w:t>Do search with cascade</w:t>
-            </w:r>
-            <w:r>
-              <w:t>.</w:t>
+              <w:t>Do search with cascade.</w:t>
             </w:r>
           </w:p>
         </w:tc>
@@ -1062,13 +1098,7 @@
               <w:cnfStyle w:val="000000000000" w:firstRow="0" w:lastRow="0" w:firstColumn="0" w:lastColumn="0" w:oddVBand="0" w:evenVBand="0" w:oddHBand="0" w:evenHBand="0" w:firstRowFirstColumn="0" w:firstRowLastColumn="0" w:lastRowFirstColumn="0" w:lastRowLastColumn="0"/>
             </w:pPr>
             <w:r>
-              <w:t xml:space="preserve">Products displayed should match products in the </w:t>
-            </w:r>
-            <w:r>
-              <w:t>category and ALL sub-categories</w:t>
-            </w:r>
-            <w:r>
-              <w:t>.</w:t>
+              <w:t>Products displayed should match products in the category and ALL sub-categories.</w:t>
             </w:r>
           </w:p>
         </w:tc>
@@ -1228,7 +1258,7 @@
           </w:p>
         </w:tc>
       </w:tr>
-      <w:bookmarkEnd w:id="0"/>
+      <w:bookmarkEnd w:id="1"/>
     </w:tbl>
     <w:p/>
     <w:p>
@@ -1241,10 +1271,7 @@
     </w:p>
     <w:p>
       <w:r>
-        <w:t xml:space="preserve">NOTE: </w:t>
-      </w:r>
-      <w:r>
-        <w:t>To check products update, open another page in the browser and use “AP&gt;Catalogue&gt;Products”.  Select the product being tested (or refresh page if you already have it selected.)</w:t>
+        <w:t>NOTE: To check products update, open another page in the browser and use “AP&gt;Catalogue&gt;Products”.  Select the product being tested (or refresh page if you already have it selected.)</w:t>
       </w:r>
     </w:p>
     <w:tbl>
@@ -1626,12 +1653,7 @@
               <w:cnfStyle w:val="000000000000" w:firstRow="0" w:lastRow="0" w:firstColumn="0" w:lastColumn="0" w:oddVBand="0" w:evenVBand="0" w:oddHBand="0" w:evenHBand="0" w:firstRowFirstColumn="0" w:firstRowLastColumn="0" w:lastRowFirstColumn="0" w:lastRowLastColumn="0"/>
             </w:pPr>
             <w:r>
-              <w:t>As 3.3 for all pro</w:t>
-            </w:r>
-            <w:bookmarkStart w:id="1" w:name="_GoBack"/>
-            <w:bookmarkEnd w:id="1"/>
-            <w:r>
-              <w:t>ducts changed.</w:t>
+              <w:t>As 3.3 for all products changed.</w:t>
             </w:r>
           </w:p>
         </w:tc>
@@ -1667,7 +1689,6 @@
           </w:tcPr>
           <w:p>
             <w:r>
-              <w:lastRenderedPageBreak/>
               <w:t>3.6</w:t>
             </w:r>
           </w:p>
@@ -1756,13 +1777,7 @@
               <w:cnfStyle w:val="000000000000" w:firstRow="0" w:lastRow="0" w:firstColumn="0" w:lastColumn="0" w:oddVBand="0" w:evenVBand="0" w:oddHBand="0" w:evenHBand="0" w:firstRowFirstColumn="0" w:firstRowLastColumn="0" w:lastRowFirstColumn="0" w:lastRowLastColumn="0"/>
             </w:pPr>
             <w:r>
-              <w:t xml:space="preserve">Popup for confirm should be displayed, click </w:t>
-            </w:r>
-            <w:r>
-              <w:t xml:space="preserve">confirm </w:t>
-            </w:r>
-            <w:r>
-              <w:t>and products should be deleted.</w:t>
+              <w:t>Popup for confirm should be displayed, click confirm and products should be deleted.</w:t>
             </w:r>
           </w:p>
         </w:tc>
@@ -1811,13 +1826,7 @@
               <w:cnfStyle w:val="000000000000" w:firstRow="0" w:lastRow="0" w:firstColumn="0" w:lastColumn="0" w:oddVBand="0" w:evenVBand="0" w:oddHBand="0" w:evenHBand="0" w:firstRowFirstColumn="0" w:firstRowLastColumn="0" w:lastRowFirstColumn="0" w:lastRowLastColumn="0"/>
             </w:pPr>
             <w:r>
-              <w:t xml:space="preserve">Turn on </w:t>
-            </w:r>
-            <w:r>
-              <w:t>stock on a product</w:t>
-            </w:r>
-            <w:r>
-              <w:t xml:space="preserve"> model.</w:t>
+              <w:t>Turn on stock on a product model.</w:t>
             </w:r>
           </w:p>
         </w:tc>
@@ -1879,13 +1888,7 @@
               <w:cnfStyle w:val="000000000000" w:firstRow="0" w:lastRow="0" w:firstColumn="0" w:lastColumn="0" w:oddVBand="0" w:evenVBand="0" w:oddHBand="0" w:evenHBand="0" w:firstRowFirstColumn="0" w:firstRowLastColumn="0" w:lastRowFirstColumn="0" w:lastRowLastColumn="0"/>
             </w:pPr>
             <w:r>
-              <w:t>Turn o</w:t>
-            </w:r>
-            <w:r>
-              <w:t>ff</w:t>
-            </w:r>
-            <w:r>
-              <w:t xml:space="preserve"> stock on a product model.</w:t>
+              <w:t>Turn off stock on a product model.</w:t>
             </w:r>
           </w:p>
         </w:tc>
@@ -1898,13 +1901,7 @@
               <w:cnfStyle w:val="000000000000" w:firstRow="0" w:lastRow="0" w:firstColumn="0" w:lastColumn="0" w:oddVBand="0" w:evenVBand="0" w:oddHBand="0" w:evenHBand="0" w:firstRowFirstColumn="0" w:firstRowLastColumn="0" w:lastRowFirstColumn="0" w:lastRowLastColumn="0"/>
             </w:pPr>
             <w:r>
-              <w:t xml:space="preserve">Stock textbox should </w:t>
-            </w:r>
-            <w:r>
-              <w:t>be hidden</w:t>
-            </w:r>
-            <w:r>
-              <w:t xml:space="preserve"> on the product model.</w:t>
+              <w:t>Stock textbox should be hidden on the product model.</w:t>
             </w:r>
           </w:p>
         </w:tc>

</xml_diff>